<commit_message>
fix export word error
</commit_message>
<xml_diff>
--- a/src/main/resources/template/custInfoContract.docx
+++ b/src/main/resources/template/custInfoContract.docx
@@ -196,8 +196,6 @@
               </w:rPr>
               <w:t>${sex}</w:t>
             </w:r>
-            <w:bookmarkStart w:id="0" w:name="_GoBack"/>
-            <w:bookmarkEnd w:id="0"/>
           </w:p>
         </w:tc>
         <w:tc>
@@ -275,23 +273,7 @@
                 <w:sz w:val="20"/>
                 <w:szCs w:val="20"/>
               </w:rPr>
-              <w:t>${</w:t>
-            </w:r>
-            <w:r>
-              <w:rPr>
-                <w:rFonts w:ascii="仿宋" w:eastAsia="仿宋" w:hAnsi="仿宋" w:hint="eastAsia"/>
-                <w:sz w:val="20"/>
-                <w:szCs w:val="20"/>
-              </w:rPr>
-              <w:t>nationalName</w:t>
-            </w:r>
-            <w:r>
-              <w:rPr>
-                <w:rFonts w:ascii="仿宋" w:eastAsia="仿宋" w:hAnsi="仿宋"/>
-                <w:sz w:val="20"/>
-                <w:szCs w:val="20"/>
-              </w:rPr>
-              <w:t>}</w:t>
+              <w:t>${nationalName}</w:t>
             </w:r>
           </w:p>
         </w:tc>
@@ -338,27 +320,11 @@
             </w:pPr>
             <w:r>
               <w:rPr>
-                <w:rFonts w:ascii="仿宋" w:eastAsia="仿宋" w:hAnsi="仿宋" w:hint="eastAsia"/>
-                <w:sz w:val="20"/>
-                <w:szCs w:val="20"/>
-              </w:rPr>
-              <w:t>${</w:t>
-            </w:r>
-            <w:r>
-              <w:rPr>
-                <w:rFonts w:ascii="仿宋" w:eastAsia="仿宋" w:hAnsi="仿宋" w:hint="eastAsia"/>
-                <w:sz w:val="20"/>
-                <w:szCs w:val="20"/>
-              </w:rPr>
-              <w:t>province</w:t>
-            </w:r>
-            <w:r>
-              <w:rPr>
-                <w:rFonts w:ascii="仿宋" w:eastAsia="仿宋" w:hAnsi="仿宋" w:hint="eastAsia"/>
-                <w:sz w:val="20"/>
-                <w:szCs w:val="20"/>
-              </w:rPr>
-              <w:t>}</w:t>
+                <w:rFonts w:ascii="仿宋" w:eastAsia="仿宋" w:hAnsi="仿宋"/>
+                <w:sz w:val="20"/>
+                <w:szCs w:val="20"/>
+              </w:rPr>
+              <w:t>${province}</w:t>
             </w:r>
           </w:p>
         </w:tc>
@@ -409,19 +375,11 @@
             </w:pPr>
             <w:r>
               <w:rPr>
-                <w:rFonts w:ascii="仿宋" w:eastAsia="仿宋" w:hAnsi="仿宋" w:hint="eastAsia"/>
-                <w:sz w:val="20"/>
-                <w:szCs w:val="20"/>
-              </w:rPr>
-              <w:t>${city</w:t>
-            </w:r>
-            <w:r>
-              <w:rPr>
-                <w:rFonts w:ascii="仿宋" w:eastAsia="仿宋" w:hAnsi="仿宋" w:hint="eastAsia"/>
-                <w:sz w:val="20"/>
-                <w:szCs w:val="20"/>
-              </w:rPr>
-              <w:t>}</w:t>
+                <w:rFonts w:ascii="仿宋" w:eastAsia="仿宋" w:hAnsi="仿宋"/>
+                <w:sz w:val="20"/>
+                <w:szCs w:val="20"/>
+              </w:rPr>
+              <w:t>${city}</w:t>
             </w:r>
           </w:p>
         </w:tc>
@@ -488,19 +446,11 @@
             </w:pPr>
             <w:r>
               <w:rPr>
-                <w:rFonts w:ascii="仿宋" w:eastAsia="仿宋" w:hAnsi="仿宋" w:hint="eastAsia"/>
-                <w:sz w:val="20"/>
-                <w:szCs w:val="20"/>
-              </w:rPr>
-              <w:t>${birthday</w:t>
-            </w:r>
-            <w:r>
-              <w:rPr>
-                <w:rFonts w:ascii="仿宋" w:eastAsia="仿宋" w:hAnsi="仿宋" w:hint="eastAsia"/>
-                <w:sz w:val="20"/>
-                <w:szCs w:val="20"/>
-              </w:rPr>
-              <w:t>}</w:t>
+                <w:rFonts w:ascii="仿宋" w:eastAsia="仿宋" w:hAnsi="仿宋"/>
+                <w:sz w:val="20"/>
+                <w:szCs w:val="20"/>
+              </w:rPr>
+              <w:t>${birthday}</w:t>
             </w:r>
           </w:p>
         </w:tc>
@@ -548,19 +498,11 @@
             </w:pPr>
             <w:r>
               <w:rPr>
-                <w:rFonts w:ascii="仿宋" w:eastAsia="仿宋" w:hAnsi="仿宋" w:hint="eastAsia"/>
-                <w:sz w:val="20"/>
-                <w:szCs w:val="20"/>
-              </w:rPr>
-              <w:t>${educationName</w:t>
-            </w:r>
-            <w:r>
-              <w:rPr>
-                <w:rFonts w:ascii="仿宋" w:eastAsia="仿宋" w:hAnsi="仿宋" w:hint="eastAsia"/>
-                <w:sz w:val="20"/>
-                <w:szCs w:val="20"/>
-              </w:rPr>
-              <w:t>}</w:t>
+                <w:rFonts w:ascii="仿宋" w:eastAsia="仿宋" w:hAnsi="仿宋"/>
+                <w:sz w:val="20"/>
+                <w:szCs w:val="20"/>
+              </w:rPr>
+              <w:t>${educationName}</w:t>
             </w:r>
           </w:p>
         </w:tc>
@@ -612,27 +554,11 @@
             </w:pPr>
             <w:r>
               <w:rPr>
-                <w:rFonts w:ascii="仿宋" w:eastAsia="仿宋" w:hAnsi="仿宋" w:hint="eastAsia"/>
-                <w:sz w:val="20"/>
-                <w:szCs w:val="20"/>
-              </w:rPr>
-              <w:t>${</w:t>
-            </w:r>
-            <w:r>
-              <w:rPr>
-                <w:rFonts w:ascii="仿宋" w:eastAsia="仿宋" w:hAnsi="仿宋" w:hint="eastAsia"/>
-                <w:sz w:val="20"/>
-                <w:szCs w:val="20"/>
-              </w:rPr>
-              <w:t>politicalName</w:t>
-            </w:r>
-            <w:r>
-              <w:rPr>
-                <w:rFonts w:ascii="仿宋" w:eastAsia="仿宋" w:hAnsi="仿宋" w:hint="eastAsia"/>
-                <w:sz w:val="20"/>
-                <w:szCs w:val="20"/>
-              </w:rPr>
-              <w:t>}</w:t>
+                <w:rFonts w:ascii="仿宋" w:eastAsia="仿宋" w:hAnsi="仿宋"/>
+                <w:sz w:val="20"/>
+                <w:szCs w:val="20"/>
+              </w:rPr>
+              <w:t>${politicalName}</w:t>
             </w:r>
           </w:p>
         </w:tc>
@@ -699,27 +625,11 @@
             </w:pPr>
             <w:r>
               <w:rPr>
-                <w:rFonts w:ascii="仿宋" w:eastAsia="仿宋" w:hAnsi="仿宋" w:hint="eastAsia"/>
-                <w:sz w:val="20"/>
-                <w:szCs w:val="20"/>
-              </w:rPr>
-              <w:t>${</w:t>
-            </w:r>
-            <w:r>
-              <w:rPr>
-                <w:rFonts w:ascii="仿宋" w:eastAsia="仿宋" w:hAnsi="仿宋" w:hint="eastAsia"/>
-                <w:sz w:val="20"/>
-                <w:szCs w:val="20"/>
-              </w:rPr>
-              <w:t>speciality</w:t>
-            </w:r>
-            <w:r>
-              <w:rPr>
-                <w:rFonts w:ascii="仿宋" w:eastAsia="仿宋" w:hAnsi="仿宋" w:hint="eastAsia"/>
-                <w:sz w:val="20"/>
-                <w:szCs w:val="20"/>
-              </w:rPr>
-              <w:t>}</w:t>
+                <w:rFonts w:ascii="仿宋" w:eastAsia="仿宋" w:hAnsi="仿宋"/>
+                <w:sz w:val="20"/>
+                <w:szCs w:val="20"/>
+              </w:rPr>
+              <w:t>${speciality}</w:t>
             </w:r>
           </w:p>
         </w:tc>
@@ -886,7 +796,17 @@
                 <w:sz w:val="20"/>
                 <w:szCs w:val="20"/>
               </w:rPr>
-              <w:t>${hukou}</w:t>
+              <w:t>${huk</w:t>
+            </w:r>
+            <w:bookmarkStart w:id="0" w:name="_GoBack"/>
+            <w:bookmarkEnd w:id="0"/>
+            <w:r>
+              <w:rPr>
+                <w:rFonts w:ascii="仿宋" w:eastAsia="仿宋" w:hAnsi="仿宋" w:hint="eastAsia"/>
+                <w:sz w:val="20"/>
+                <w:szCs w:val="20"/>
+              </w:rPr>
+              <w:t>ou}</w:t>
             </w:r>
           </w:p>
         </w:tc>
@@ -2026,7 +1946,6 @@
     <w:basedOn w:val="a"/>
     <w:link w:val="Char"/>
     <w:uiPriority w:val="99"/>
-    <w:semiHidden/>
     <w:unhideWhenUsed/>
     <w:rsid w:val="009514D1"/>
     <w:pPr>
@@ -2050,7 +1969,6 @@
     <w:basedOn w:val="a0"/>
     <w:link w:val="a3"/>
     <w:uiPriority w:val="99"/>
-    <w:semiHidden/>
     <w:rsid w:val="009514D1"/>
     <w:rPr>
       <w:sz w:val="18"/>
@@ -2062,7 +1980,6 @@
     <w:basedOn w:val="a"/>
     <w:link w:val="Char0"/>
     <w:uiPriority w:val="99"/>
-    <w:semiHidden/>
     <w:unhideWhenUsed/>
     <w:rsid w:val="009514D1"/>
     <w:pPr>
@@ -2083,7 +2000,6 @@
     <w:basedOn w:val="a0"/>
     <w:link w:val="a4"/>
     <w:uiPriority w:val="99"/>
-    <w:semiHidden/>
     <w:rsid w:val="009514D1"/>
     <w:rPr>
       <w:sz w:val="18"/>

</xml_diff>

<commit_message>
fix people contract exprot word
</commit_message>
<xml_diff>
--- a/src/main/resources/template/custInfoContract.docx
+++ b/src/main/resources/template/custInfoContract.docx
@@ -74,7 +74,7 @@
                 <w:sz w:val="20"/>
                 <w:szCs w:val="20"/>
               </w:rPr>
-              <w:t>人员编码</w:t>
+              <w:t>姓  名</w:t>
             </w:r>
           </w:p>
         </w:tc>
@@ -92,16 +92,14 @@
                 <w:szCs w:val="20"/>
               </w:rPr>
             </w:pPr>
-            <w:bookmarkStart w:id="0" w:name="_GoBack"/>
-            <w:r>
-              <w:rPr>
-                <w:rFonts w:ascii="仿宋" w:eastAsia="仿宋" w:hAnsi="仿宋" w:hint="eastAsia"/>
-                <w:sz w:val="20"/>
-                <w:szCs w:val="20"/>
-              </w:rPr>
-              <w:t>${code}</w:t>
-            </w:r>
-            <w:bookmarkEnd w:id="0"/>
+            <w:r>
+              <w:rPr>
+                <w:rFonts w:ascii="仿宋" w:eastAsia="仿宋" w:hAnsi="仿宋"/>
+                <w:sz w:val="20"/>
+                <w:szCs w:val="20"/>
+              </w:rPr>
+              <w:t>${name}</w:t>
+            </w:r>
           </w:p>
         </w:tc>
         <w:tc>
@@ -124,7 +122,7 @@
                 <w:sz w:val="20"/>
                 <w:szCs w:val="20"/>
               </w:rPr>
-              <w:t>姓  名</w:t>
+              <w:t>性  别</w:t>
             </w:r>
           </w:p>
         </w:tc>
@@ -144,11 +142,11 @@
             </w:pPr>
             <w:r>
               <w:rPr>
-                <w:rFonts w:ascii="仿宋" w:eastAsia="仿宋" w:hAnsi="仿宋"/>
-                <w:sz w:val="20"/>
-                <w:szCs w:val="20"/>
-              </w:rPr>
-              <w:t>${name}</w:t>
+                <w:rFonts w:ascii="仿宋" w:eastAsia="仿宋" w:hAnsi="仿宋" w:hint="eastAsia"/>
+                <w:sz w:val="20"/>
+                <w:szCs w:val="20"/>
+              </w:rPr>
+              <w:t>${sex}</w:t>
             </w:r>
           </w:p>
         </w:tc>
@@ -172,7 +170,7 @@
                 <w:sz w:val="20"/>
                 <w:szCs w:val="20"/>
               </w:rPr>
-              <w:t>性  别</w:t>
+              <w:t>民  族</w:t>
             </w:r>
           </w:p>
         </w:tc>
@@ -192,11 +190,11 @@
             </w:pPr>
             <w:r>
               <w:rPr>
-                <w:rFonts w:ascii="仿宋" w:eastAsia="仿宋" w:hAnsi="仿宋" w:hint="eastAsia"/>
-                <w:sz w:val="20"/>
-                <w:szCs w:val="20"/>
-              </w:rPr>
-              <w:t>${sex}</w:t>
+                <w:rFonts w:ascii="仿宋" w:eastAsia="仿宋" w:hAnsi="仿宋"/>
+                <w:sz w:val="20"/>
+                <w:szCs w:val="20"/>
+              </w:rPr>
+              <w:t>${nationalName}</w:t>
             </w:r>
           </w:p>
         </w:tc>
@@ -251,7 +249,7 @@
                 <w:sz w:val="20"/>
                 <w:szCs w:val="20"/>
               </w:rPr>
-              <w:t>民  族</w:t>
+              <w:t>来自省</w:t>
             </w:r>
           </w:p>
         </w:tc>
@@ -275,7 +273,7 @@
                 <w:sz w:val="20"/>
                 <w:szCs w:val="20"/>
               </w:rPr>
-              <w:t>${nationalName}</w:t>
+              <w:t>${province}</w:t>
             </w:r>
           </w:p>
         </w:tc>
@@ -286,20 +284,21 @@
           </w:tcPr>
           <w:p>
             <w:pPr>
-              <w:jc w:val="center"/>
-              <w:rPr>
-                <w:rFonts w:ascii="仿宋" w:eastAsia="仿宋" w:hAnsi="仿宋"/>
-                <w:sz w:val="20"/>
-                <w:szCs w:val="20"/>
-              </w:rPr>
-            </w:pPr>
-            <w:r>
-              <w:rPr>
-                <w:rFonts w:ascii="仿宋" w:eastAsia="仿宋" w:hAnsi="仿宋" w:hint="eastAsia"/>
-                <w:sz w:val="20"/>
-                <w:szCs w:val="20"/>
-              </w:rPr>
-              <w:t>来自省</w:t>
+              <w:ind w:firstLineChars="50" w:firstLine="100"/>
+              <w:jc w:val="center"/>
+              <w:rPr>
+                <w:rFonts w:ascii="仿宋" w:eastAsia="仿宋" w:hAnsi="仿宋"/>
+                <w:sz w:val="20"/>
+                <w:szCs w:val="20"/>
+              </w:rPr>
+            </w:pPr>
+            <w:r>
+              <w:rPr>
+                <w:rFonts w:ascii="仿宋" w:eastAsia="仿宋" w:hAnsi="仿宋" w:hint="eastAsia"/>
+                <w:sz w:val="20"/>
+                <w:szCs w:val="20"/>
+              </w:rPr>
+              <w:t>来自市/区</w:t>
             </w:r>
           </w:p>
         </w:tc>
@@ -326,7 +325,7 @@
                 <w:sz w:val="20"/>
                 <w:szCs w:val="20"/>
               </w:rPr>
-              <w:t>${province}</w:t>
+              <w:t>${city}</w:t>
             </w:r>
           </w:p>
         </w:tc>
@@ -340,21 +339,20 @@
           </w:tcPr>
           <w:p>
             <w:pPr>
-              <w:ind w:firstLineChars="50" w:firstLine="100"/>
-              <w:jc w:val="center"/>
-              <w:rPr>
-                <w:rFonts w:ascii="仿宋" w:eastAsia="仿宋" w:hAnsi="仿宋"/>
-                <w:sz w:val="20"/>
-                <w:szCs w:val="20"/>
-              </w:rPr>
-            </w:pPr>
-            <w:r>
-              <w:rPr>
-                <w:rFonts w:ascii="仿宋" w:eastAsia="仿宋" w:hAnsi="仿宋" w:hint="eastAsia"/>
-                <w:sz w:val="20"/>
-                <w:szCs w:val="20"/>
-              </w:rPr>
-              <w:t>来自市/区</w:t>
+              <w:jc w:val="center"/>
+              <w:rPr>
+                <w:rFonts w:ascii="仿宋" w:eastAsia="仿宋" w:hAnsi="仿宋"/>
+                <w:sz w:val="20"/>
+                <w:szCs w:val="20"/>
+              </w:rPr>
+            </w:pPr>
+            <w:r>
+              <w:rPr>
+                <w:rFonts w:ascii="仿宋" w:eastAsia="仿宋" w:hAnsi="仿宋" w:hint="eastAsia"/>
+                <w:sz w:val="20"/>
+                <w:szCs w:val="20"/>
+              </w:rPr>
+              <w:t>生  日</w:t>
             </w:r>
           </w:p>
         </w:tc>
@@ -381,7 +379,7 @@
                 <w:sz w:val="20"/>
                 <w:szCs w:val="20"/>
               </w:rPr>
-              <w:t>${city}</w:t>
+              <w:t>${birthday}</w:t>
             </w:r>
           </w:p>
         </w:tc>
@@ -428,7 +426,7 @@
                 <w:sz w:val="20"/>
                 <w:szCs w:val="20"/>
               </w:rPr>
-              <w:t>生  日</w:t>
+              <w:t>文化程度</w:t>
             </w:r>
           </w:p>
         </w:tc>
@@ -452,7 +450,7 @@
                 <w:sz w:val="20"/>
                 <w:szCs w:val="20"/>
               </w:rPr>
-              <w:t>${birthday}</w:t>
+              <w:t>${educationName}</w:t>
             </w:r>
           </w:p>
         </w:tc>
@@ -476,7 +474,7 @@
                 <w:sz w:val="20"/>
                 <w:szCs w:val="20"/>
               </w:rPr>
-              <w:t>文化程度</w:t>
+              <w:t>政治面貌</w:t>
             </w:r>
           </w:p>
         </w:tc>
@@ -504,7 +502,7 @@
                 <w:sz w:val="20"/>
                 <w:szCs w:val="20"/>
               </w:rPr>
-              <w:t>${educationName}</w:t>
+              <w:t>${politicalName}</w:t>
             </w:r>
           </w:p>
         </w:tc>
@@ -532,7 +530,7 @@
                 <w:sz w:val="20"/>
                 <w:szCs w:val="20"/>
               </w:rPr>
-              <w:t>政治面貌</w:t>
+              <w:t>特  长</w:t>
             </w:r>
           </w:p>
         </w:tc>
@@ -560,7 +558,7 @@
                 <w:sz w:val="20"/>
                 <w:szCs w:val="20"/>
               </w:rPr>
-              <w:t>${politicalName}</w:t>
+              <w:t>${speciality}</w:t>
             </w:r>
           </w:p>
         </w:tc>
@@ -607,7 +605,7 @@
                 <w:sz w:val="20"/>
                 <w:szCs w:val="20"/>
               </w:rPr>
-              <w:t>特  长</w:t>
+              <w:t>身  高</w:t>
             </w:r>
           </w:p>
         </w:tc>
@@ -627,11 +625,11 @@
             </w:pPr>
             <w:r>
               <w:rPr>
-                <w:rFonts w:ascii="仿宋" w:eastAsia="仿宋" w:hAnsi="仿宋"/>
-                <w:sz w:val="20"/>
-                <w:szCs w:val="20"/>
-              </w:rPr>
-              <w:t>${speciality}</w:t>
+                <w:rFonts w:ascii="仿宋" w:eastAsia="仿宋" w:hAnsi="仿宋" w:hint="eastAsia"/>
+                <w:sz w:val="20"/>
+                <w:szCs w:val="20"/>
+              </w:rPr>
+              <w:t>${height}</w:t>
             </w:r>
           </w:p>
         </w:tc>
@@ -655,7 +653,7 @@
                 <w:sz w:val="20"/>
                 <w:szCs w:val="20"/>
               </w:rPr>
-              <w:t>身  高</w:t>
+              <w:t>婚姻状况</w:t>
             </w:r>
           </w:p>
         </w:tc>
@@ -679,7 +677,7 @@
                 <w:sz w:val="20"/>
                 <w:szCs w:val="20"/>
               </w:rPr>
-              <w:t>${height}</w:t>
+              <w:t>${marriageName}</w:t>
             </w:r>
           </w:p>
         </w:tc>
@@ -703,7 +701,7 @@
                 <w:sz w:val="20"/>
                 <w:szCs w:val="20"/>
               </w:rPr>
-              <w:t>婚姻状况</w:t>
+              <w:t>户  籍</w:t>
             </w:r>
           </w:p>
         </w:tc>
@@ -727,7 +725,7 @@
                 <w:sz w:val="20"/>
                 <w:szCs w:val="20"/>
               </w:rPr>
-              <w:t>${marriageName}</w:t>
+              <w:t>${hukou}</w:t>
             </w:r>
           </w:p>
         </w:tc>
@@ -774,7 +772,7 @@
                 <w:sz w:val="20"/>
                 <w:szCs w:val="20"/>
               </w:rPr>
-              <w:t>户  籍</w:t>
+              <w:t>来院日期</w:t>
             </w:r>
           </w:p>
         </w:tc>
@@ -798,7 +796,7 @@
                 <w:sz w:val="20"/>
                 <w:szCs w:val="20"/>
               </w:rPr>
-              <w:t>${hukou}</w:t>
+              <w:t>${schoolDate}</w:t>
             </w:r>
           </w:p>
         </w:tc>
@@ -822,7 +820,7 @@
                 <w:sz w:val="20"/>
                 <w:szCs w:val="20"/>
               </w:rPr>
-              <w:t>来院日期</w:t>
+              <w:t>联系电话</w:t>
             </w:r>
           </w:p>
         </w:tc>
@@ -846,7 +844,7 @@
                 <w:sz w:val="20"/>
                 <w:szCs w:val="20"/>
               </w:rPr>
-              <w:t>${schoolDate}</w:t>
+              <w:t>${mobile}</w:t>
             </w:r>
           </w:p>
         </w:tc>
@@ -870,7 +868,7 @@
                 <w:sz w:val="20"/>
                 <w:szCs w:val="20"/>
               </w:rPr>
-              <w:t>联系电话</w:t>
+              <w:t>现住址</w:t>
             </w:r>
           </w:p>
         </w:tc>
@@ -894,7 +892,7 @@
                 <w:sz w:val="20"/>
                 <w:szCs w:val="20"/>
               </w:rPr>
-              <w:t>${mobile}</w:t>
+              <w:t>${address}</w:t>
             </w:r>
           </w:p>
         </w:tc>
@@ -934,13 +932,14 @@
                 <w:szCs w:val="20"/>
               </w:rPr>
             </w:pPr>
-            <w:r>
-              <w:rPr>
-                <w:rFonts w:ascii="仿宋" w:eastAsia="仿宋" w:hAnsi="仿宋" w:hint="eastAsia"/>
-                <w:sz w:val="20"/>
-                <w:szCs w:val="20"/>
-              </w:rPr>
-              <w:t>现住址</w:t>
+            <w:bookmarkStart w:id="0" w:name="_GoBack" w:colFirst="2" w:colLast="2"/>
+            <w:r>
+              <w:rPr>
+                <w:rFonts w:ascii="仿宋" w:eastAsia="仿宋" w:hAnsi="仿宋" w:hint="eastAsia"/>
+                <w:sz w:val="20"/>
+                <w:szCs w:val="20"/>
+              </w:rPr>
+              <w:t>部  门</w:t>
             </w:r>
           </w:p>
         </w:tc>
@@ -964,7 +963,7 @@
                 <w:sz w:val="20"/>
                 <w:szCs w:val="20"/>
               </w:rPr>
-              <w:t>${address}</w:t>
+              <w:t>${departmentName}</w:t>
             </w:r>
           </w:p>
         </w:tc>
@@ -988,7 +987,7 @@
                 <w:sz w:val="20"/>
                 <w:szCs w:val="20"/>
               </w:rPr>
-              <w:t>部  门</w:t>
+              <w:t>工  种</w:t>
             </w:r>
           </w:p>
         </w:tc>
@@ -1012,7 +1011,7 @@
                 <w:sz w:val="20"/>
                 <w:szCs w:val="20"/>
               </w:rPr>
-              <w:t>${departmentName}</w:t>
+              <w:t>${jobName}</w:t>
             </w:r>
           </w:p>
         </w:tc>
@@ -1030,14 +1029,6 @@
                 <w:szCs w:val="20"/>
               </w:rPr>
             </w:pPr>
-            <w:r>
-              <w:rPr>
-                <w:rFonts w:ascii="仿宋" w:eastAsia="仿宋" w:hAnsi="仿宋" w:hint="eastAsia"/>
-                <w:sz w:val="20"/>
-                <w:szCs w:val="20"/>
-              </w:rPr>
-              <w:t>工  种</w:t>
-            </w:r>
           </w:p>
         </w:tc>
         <w:tc>
@@ -1054,14 +1045,6 @@
                 <w:szCs w:val="20"/>
               </w:rPr>
             </w:pPr>
-            <w:r>
-              <w:rPr>
-                <w:rFonts w:ascii="仿宋" w:eastAsia="仿宋" w:hAnsi="仿宋" w:hint="eastAsia"/>
-                <w:sz w:val="20"/>
-                <w:szCs w:val="20"/>
-              </w:rPr>
-              <w:t>${jobName}</w:t>
-            </w:r>
           </w:p>
         </w:tc>
         <w:tc>
@@ -1080,6 +1063,7 @@
           </w:p>
         </w:tc>
       </w:tr>
+      <w:bookmarkEnd w:id="0"/>
       <w:tr>
         <w:trPr>
           <w:cantSplit/>

</xml_diff>